<commit_message>
Task 16 + 17 complete
</commit_message>
<xml_diff>
--- a/16 - Spike - Sound Board/t16-spike-100595153.docx
+++ b/16 - Spike - Sound Board/t16-spike-100595153.docx
@@ -238,7 +238,13 @@
         <w:rPr>
           <w:rStyle w:val="SubtleReference"/>
         </w:rPr>
-        <w:t>11</w:t>
+        <w:t>1</w:t>
+      </w:r>
+      <w:r>
+        <w:rPr>
+          <w:rStyle w:val="SubtleReference"/>
+        </w:rPr>
+        <w:t>6</w:t>
       </w:r>
       <w:r>
         <w:rPr>
@@ -250,19 +256,13 @@
         <w:rPr>
           <w:rStyle w:val="SubtleReference"/>
         </w:rPr>
-        <w:t xml:space="preserve">– Game </w:t>
-      </w:r>
-      <w:r>
-        <w:rPr>
-          <w:rStyle w:val="SubtleReference"/>
-        </w:rPr>
-        <w:t xml:space="preserve">Graphs from </w:t>
-      </w:r>
-      <w:r>
-        <w:rPr>
-          <w:rStyle w:val="SubtleReference"/>
-        </w:rPr>
-        <w:t>Data</w:t>
+        <w:t xml:space="preserve">– </w:t>
+      </w:r>
+      <w:r>
+        <w:rPr>
+          <w:rStyle w:val="SubtleReference"/>
+        </w:rPr>
+        <w:t>Sound Board</w:t>
       </w:r>
       <w:r>
         <w:rPr>
@@ -270,14 +270,12 @@
         </w:rPr>
         <w:t>\</w:t>
       </w:r>
-      <w:proofErr w:type="spellStart"/>
-      <w:r>
-        <w:rPr>
-          <w:rStyle w:val="SubtleReference"/>
-        </w:rPr>
-        <w:t>game_graphs</w:t>
-      </w:r>
-      <w:proofErr w:type="spellEnd"/>
+      <w:r>
+        <w:rPr>
+          <w:rStyle w:val="SubtleReference"/>
+        </w:rPr>
+        <w:t>SDL2</w:t>
+      </w:r>
     </w:p>
     <w:p>
       <w:pPr>
@@ -380,67 +378,7 @@
         <w:rPr>
           <w:rStyle w:val="SubtleReference"/>
         </w:rPr>
-        <w:t xml:space="preserve">Lecture </w:t>
-      </w:r>
-      <w:r>
-        <w:rPr>
-          <w:rStyle w:val="SubtleReference"/>
-        </w:rPr>
-        <w:t>3</w:t>
-      </w:r>
-      <w:r>
-        <w:rPr>
-          <w:rStyle w:val="SubtleReference"/>
-        </w:rPr>
-        <w:t>.</w:t>
-      </w:r>
-      <w:r>
-        <w:rPr>
-          <w:rStyle w:val="SubtleReference"/>
-        </w:rPr>
-        <w:t>2</w:t>
-      </w:r>
-      <w:r>
-        <w:rPr>
-          <w:rStyle w:val="SubtleReference"/>
-        </w:rPr>
-        <w:t xml:space="preserve"> –</w:t>
-      </w:r>
-      <w:r>
-        <w:rPr>
-          <w:rStyle w:val="SubtleReference"/>
-        </w:rPr>
-        <w:t xml:space="preserve"> </w:t>
-      </w:r>
-      <w:r>
-        <w:rPr>
-          <w:rStyle w:val="SubtleReference"/>
-        </w:rPr>
-        <w:t>Data Structures</w:t>
-      </w:r>
-      <w:r>
-        <w:rPr>
-          <w:rStyle w:val="SubtleReference"/>
-        </w:rPr>
-        <w:br/>
-      </w:r>
-    </w:p>
-    <w:p>
-      <w:pPr>
-        <w:rPr>
-          <w:rStyle w:val="SubtleReference"/>
-          <w:b/>
-          <w:color w:val="auto"/>
-          <w:sz w:val="24"/>
-          <w:szCs w:val="24"/>
-        </w:rPr>
-      </w:pPr>
-      <w:r>
-        <w:rPr>
-          <w:b/>
-          <w:sz w:val="24"/>
-        </w:rPr>
-        <w:t xml:space="preserve">Tasks undertaken: </w:t>
+        <w:t>SDL2 Development Library</w:t>
       </w:r>
     </w:p>
     <w:p>
@@ -458,19 +396,7 @@
         <w:rPr>
           <w:rStyle w:val="SubtleReference"/>
         </w:rPr>
-        <w:t xml:space="preserve">Design </w:t>
-      </w:r>
-      <w:r>
-        <w:rPr>
-          <w:rStyle w:val="SubtleReference"/>
-        </w:rPr>
-        <w:t xml:space="preserve">the </w:t>
-      </w:r>
-      <w:r>
-        <w:rPr>
-          <w:rStyle w:val="SubtleReference"/>
-        </w:rPr>
-        <w:t>File Format</w:t>
+        <w:t>SDL2_mixer Development Library</w:t>
       </w:r>
     </w:p>
     <w:p>
@@ -488,19 +414,67 @@
         <w:rPr>
           <w:rStyle w:val="SubtleReference"/>
         </w:rPr>
-        <w:t xml:space="preserve">Implementing the </w:t>
-      </w:r>
-      <w:r>
-        <w:rPr>
-          <w:rStyle w:val="SubtleReference"/>
-        </w:rPr>
-        <w:t>Location</w:t>
-      </w:r>
-      <w:r>
-        <w:rPr>
-          <w:rStyle w:val="SubtleReference"/>
-        </w:rPr>
-        <w:t xml:space="preserve"> Class</w:t>
+        <w:t xml:space="preserve">Lecture </w:t>
+      </w:r>
+      <w:r>
+        <w:rPr>
+          <w:rStyle w:val="SubtleReference"/>
+        </w:rPr>
+        <w:t>3</w:t>
+      </w:r>
+      <w:r>
+        <w:rPr>
+          <w:rStyle w:val="SubtleReference"/>
+        </w:rPr>
+        <w:t>.</w:t>
+      </w:r>
+      <w:r>
+        <w:rPr>
+          <w:rStyle w:val="SubtleReference"/>
+        </w:rPr>
+        <w:t>2</w:t>
+      </w:r>
+      <w:r>
+        <w:rPr>
+          <w:rStyle w:val="SubtleReference"/>
+        </w:rPr>
+        <w:t xml:space="preserve"> –</w:t>
+      </w:r>
+      <w:r>
+        <w:rPr>
+          <w:rStyle w:val="SubtleReference"/>
+        </w:rPr>
+        <w:t xml:space="preserve"> </w:t>
+      </w:r>
+      <w:r>
+        <w:rPr>
+          <w:rStyle w:val="SubtleReference"/>
+        </w:rPr>
+        <w:t>Data Structures</w:t>
+      </w:r>
+      <w:r>
+        <w:rPr>
+          <w:rStyle w:val="SubtleReference"/>
+        </w:rPr>
+        <w:br/>
+      </w:r>
+    </w:p>
+    <w:p>
+      <w:pPr>
+        <w:rPr>
+          <w:rStyle w:val="SubtleReference"/>
+          <w:b/>
+          <w:color w:val="auto"/>
+          <w:sz w:val="24"/>
+          <w:szCs w:val="24"/>
+        </w:rPr>
+      </w:pPr>
+      <w:r>
+        <w:rPr>
+          <w:b/>
+          <w:sz w:val="24"/>
+        </w:rPr>
+        <w:t xml:space="preserve">Tasks undertaken: </w:t>
       </w:r>
     </w:p>
     <w:p>
@@ -518,13 +492,7 @@
         <w:rPr>
           <w:rStyle w:val="SubtleReference"/>
         </w:rPr>
-        <w:t xml:space="preserve">Implementing </w:t>
-      </w:r>
-      <w:r>
-        <w:rPr>
-          <w:rStyle w:val="SubtleReference"/>
-        </w:rPr>
-        <w:t>Interfaces</w:t>
+        <w:t>Implementing SDL2_mixer</w:t>
       </w:r>
     </w:p>
     <w:p>
@@ -542,13 +510,7 @@
         <w:rPr>
           <w:rStyle w:val="SubtleReference"/>
         </w:rPr>
-        <w:t>Test</w:t>
-      </w:r>
-      <w:r>
-        <w:rPr>
-          <w:rStyle w:val="SubtleReference"/>
-        </w:rPr>
-        <w:t>ing Locations</w:t>
+        <w:t>Playing Sounds</w:t>
       </w:r>
     </w:p>
     <w:p>
@@ -566,6 +528,24 @@
         <w:rPr>
           <w:rStyle w:val="SubtleReference"/>
         </w:rPr>
+        <w:t>Playing and Pausing Background Music</w:t>
+      </w:r>
+    </w:p>
+    <w:p>
+      <w:pPr>
+        <w:pStyle w:val="ColorfulList-Accent11"/>
+        <w:numPr>
+          <w:ilvl w:val="0"/>
+          <w:numId w:val="1"/>
+        </w:numPr>
+        <w:rPr>
+          <w:rStyle w:val="SubtleReference"/>
+        </w:rPr>
+      </w:pPr>
+      <w:r>
+        <w:rPr>
+          <w:rStyle w:val="SubtleReference"/>
+        </w:rPr>
         <w:t>Commit to Git</w:t>
       </w:r>
     </w:p>
@@ -743,7 +723,6 @@
           <w:b/>
           <w:sz w:val="24"/>
         </w:rPr>
-        <w:lastRenderedPageBreak/>
         <w:t>What we found out:</w:t>
       </w:r>
     </w:p>
@@ -973,9 +952,11 @@
       <w:r>
         <w:rPr>
           <w:rStyle w:val="SubtleReference"/>
-          <w:sz w:val="24"/>
-          <w:szCs w:val="24"/>
-        </w:rPr>
+          <w:noProof/>
+          <w:sz w:val="24"/>
+          <w:szCs w:val="24"/>
+        </w:rPr>
+        <w:lastRenderedPageBreak/>
         <w:drawing>
           <wp:inline distT="0" distB="0" distL="0" distR="0" wp14:anchorId="34A554C3" wp14:editId="45B1915C">
             <wp:extent cx="2527430" cy="2908449"/>
@@ -1151,6 +1132,7 @@
       <w:r>
         <w:rPr>
           <w:rStyle w:val="SubtleReference"/>
+          <w:noProof/>
           <w:sz w:val="24"/>
           <w:szCs w:val="24"/>
         </w:rPr>
@@ -1243,9 +1225,11 @@
       <w:r>
         <w:rPr>
           <w:rStyle w:val="SubtleReference"/>
-          <w:sz w:val="24"/>
-          <w:szCs w:val="24"/>
-        </w:rPr>
+          <w:noProof/>
+          <w:sz w:val="24"/>
+          <w:szCs w:val="24"/>
+        </w:rPr>
+        <w:lastRenderedPageBreak/>
         <w:drawing>
           <wp:inline distT="0" distB="0" distL="0" distR="0" wp14:anchorId="59ECFE84" wp14:editId="73ECFC78">
             <wp:extent cx="3721291" cy="2451226"/>
@@ -1309,16 +1293,7 @@
           <w:sz w:val="24"/>
           <w:szCs w:val="24"/>
         </w:rPr>
-        <w:t xml:space="preserve">While the name and description assignment are pretty simple, the item and connection lists both involve assignment via a loop. These are done by emplacing </w:t>
-      </w:r>
-      <w:r>
-        <w:rPr>
-          <w:rStyle w:val="SubtleReference"/>
-          <w:sz w:val="24"/>
-          <w:szCs w:val="24"/>
-        </w:rPr>
-        <w:lastRenderedPageBreak/>
-        <w:t>the connection pair within a map, using the direction being the key. This however, will mean that “east” can only lead to a single place (Not important right now, but does remove the possibility of some fun stuff later on).</w:t>
+        <w:t>While the name and description assignment are pretty simple, the item and connection lists both involve assignment via a loop. These are done by emplacing the connection pair within a map, using the direction being the key. This however, will mean that “east” can only lead to a single place (Not important right now, but does remove the possibility of some fun stuff later on).</w:t>
       </w:r>
     </w:p>
     <w:p>
@@ -1344,6 +1319,7 @@
       <w:r>
         <w:rPr>
           <w:rStyle w:val="SubtleReference"/>
+          <w:noProof/>
           <w:sz w:val="24"/>
           <w:szCs w:val="24"/>
         </w:rPr>
@@ -1410,25 +1386,7 @@
           <w:sz w:val="24"/>
           <w:szCs w:val="24"/>
         </w:rPr>
-        <w:t xml:space="preserve">It should be noted that for now, the interfaces for connections and inventory, the functions directly output text to console, rather than an </w:t>
-      </w:r>
-      <w:proofErr w:type="spellStart"/>
-      <w:r>
-        <w:rPr>
-          <w:rStyle w:val="SubtleReference"/>
-          <w:sz w:val="24"/>
-          <w:szCs w:val="24"/>
-        </w:rPr>
-        <w:t>Ostream</w:t>
-      </w:r>
-      <w:proofErr w:type="spellEnd"/>
-      <w:r>
-        <w:rPr>
-          <w:rStyle w:val="SubtleReference"/>
-          <w:sz w:val="24"/>
-          <w:szCs w:val="24"/>
-        </w:rPr>
-        <w:t xml:space="preserve"> object to be output by a different part of the program.</w:t>
+        <w:t>It should be noted that for now, the interfaces for connections and inventory, the functions directly output text to console, rather than an Ostream object to be output by a different part of the program.</w:t>
       </w:r>
       <w:r>
         <w:rPr>
@@ -1532,6 +1490,7 @@
       <w:r>
         <w:rPr>
           <w:rStyle w:val="SubtleReference"/>
+          <w:noProof/>
           <w:sz w:val="24"/>
           <w:szCs w:val="24"/>
         </w:rPr>
@@ -1597,6 +1556,7 @@
           <w:sz w:val="24"/>
           <w:szCs w:val="24"/>
         </w:rPr>
+        <w:lastRenderedPageBreak/>
         <w:t>The big difference now though, is that the program checks for an argument which is then used to try and open a file. If no arguments are found, the program ends with an error code. For future implementations of this task, another if statement will be necessary, to make sure the file is good to go prior to attempting to parse the JSON data.</w:t>
       </w:r>
     </w:p>
@@ -1623,6 +1583,7 @@
       <w:r>
         <w:rPr>
           <w:rStyle w:val="SubtleReference"/>
+          <w:noProof/>
           <w:sz w:val="24"/>
           <w:szCs w:val="24"/>
         </w:rPr>
@@ -1715,10 +1676,10 @@
       <w:r>
         <w:rPr>
           <w:rStyle w:val="SubtleReference"/>
-          <w:sz w:val="24"/>
-          <w:szCs w:val="24"/>
-        </w:rPr>
-        <w:lastRenderedPageBreak/>
+          <w:noProof/>
+          <w:sz w:val="24"/>
+          <w:szCs w:val="24"/>
+        </w:rPr>
         <w:drawing>
           <wp:inline distT="0" distB="0" distL="0" distR="0" wp14:anchorId="5C355DDA" wp14:editId="397EEA90">
             <wp:extent cx="5324475" cy="2492531"/>
@@ -1858,6 +1819,7 @@
       <w:r>
         <w:rPr>
           <w:rStyle w:val="SubtleReference"/>
+          <w:noProof/>
         </w:rPr>
         <w:drawing>
           <wp:inline distT="0" distB="0" distL="0" distR="0" wp14:anchorId="306BD509" wp14:editId="15B68A9E">
@@ -1978,7 +1940,7 @@
       <w:rPr>
         <w:noProof/>
       </w:rPr>
-      <w:t>4/10/23</w:t>
+      <w:t>17/10/23</w:t>
     </w:r>
     <w:r>
       <w:fldChar w:fldCharType="end"/>

</xml_diff>